<commit_message>
course work init, lab3 fixed
</commit_message>
<xml_diff>
--- a/Z1431_BystrovMD_Lab3.docx
+++ b/Z1431_BystrovMD_Lab3.docx
@@ -11889,117 +11889,8 @@
           <w:lang w:val="en-US"/>
         </w:rPr>
       </w:pPr>
-      <w:r>
-        <w:rPr>
-          <w:rFonts w:ascii="Consolas" w:hAnsi="Consolas"/>
-          <w:color w:val="000000"/>
-          <w:sz w:val="21"/>
-          <w:szCs w:val="21"/>
-          <w:lang w:val="en-US"/>
-        </w:rPr>
-        <w:t xml:space="preserve">    [way, route] = </w:t>
-      </w:r>
-      <w:proofErr w:type="spellStart"/>
-      <w:proofErr w:type="gramStart"/>
-      <w:r>
-        <w:rPr>
-          <w:rFonts w:ascii="Consolas" w:hAnsi="Consolas"/>
-          <w:color w:val="000000"/>
-          <w:sz w:val="21"/>
-          <w:szCs w:val="21"/>
-          <w:lang w:val="en-US"/>
-        </w:rPr>
-        <w:t>dijkstra</w:t>
-      </w:r>
-      <w:proofErr w:type="spellEnd"/>
-      <w:r>
-        <w:rPr>
-          <w:rFonts w:ascii="Consolas" w:hAnsi="Consolas"/>
-          <w:color w:val="000000"/>
-          <w:sz w:val="21"/>
-          <w:szCs w:val="21"/>
-          <w:lang w:val="en-US"/>
-        </w:rPr>
-        <w:t>(</w:t>
-      </w:r>
-      <w:proofErr w:type="gramEnd"/>
-      <w:r>
-        <w:rPr>
-          <w:rFonts w:ascii="Consolas" w:hAnsi="Consolas"/>
-          <w:color w:val="000000"/>
-          <w:sz w:val="21"/>
-          <w:szCs w:val="21"/>
-          <w:lang w:val="en-US"/>
-        </w:rPr>
-        <w:t xml:space="preserve">paths, </w:t>
-      </w:r>
-      <w:proofErr w:type="spellStart"/>
-      <w:r>
-        <w:rPr>
-          <w:rFonts w:ascii="Consolas" w:hAnsi="Consolas"/>
-          <w:color w:val="000000"/>
-          <w:sz w:val="21"/>
-          <w:szCs w:val="21"/>
-          <w:lang w:val="en-US"/>
-        </w:rPr>
-        <w:t>src</w:t>
-      </w:r>
-      <w:proofErr w:type="spellEnd"/>
-      <w:r>
-        <w:rPr>
-          <w:rFonts w:ascii="Consolas" w:hAnsi="Consolas"/>
-          <w:color w:val="000000"/>
-          <w:sz w:val="21"/>
-          <w:szCs w:val="21"/>
-          <w:lang w:val="en-US"/>
-        </w:rPr>
-        <w:t xml:space="preserve">, </w:t>
-      </w:r>
-      <w:proofErr w:type="spellStart"/>
-      <w:r>
-        <w:rPr>
-          <w:rFonts w:ascii="Consolas" w:hAnsi="Consolas"/>
-          <w:color w:val="000000"/>
-          <w:sz w:val="21"/>
-          <w:szCs w:val="21"/>
-          <w:lang w:val="en-US"/>
-        </w:rPr>
-        <w:t>dest</w:t>
-      </w:r>
-      <w:proofErr w:type="spellEnd"/>
-      <w:r>
-        <w:rPr>
-          <w:rFonts w:ascii="Consolas" w:hAnsi="Consolas"/>
-          <w:color w:val="000000"/>
-          <w:sz w:val="21"/>
-          <w:szCs w:val="21"/>
-          <w:lang w:val="en-US"/>
-        </w:rPr>
-        <w:t>)</w:t>
-      </w:r>
-      <w:r>
-        <w:rPr>
-          <w:rFonts w:ascii="Consolas" w:hAnsi="Consolas"/>
-          <w:color w:val="CD3131"/>
-          <w:sz w:val="21"/>
-          <w:szCs w:val="21"/>
-          <w:lang w:val="en-US"/>
-        </w:rPr>
-        <w:t>;</w:t>
-      </w:r>
-    </w:p>
-    <w:p>
-      <w:pPr>
-        <w:shd w:val="clear" w:color="auto" w:fill="FFFFFF"/>
-        <w:spacing w:line="285" w:lineRule="atLeast"/>
-        <w:rPr>
-          <w:rFonts w:ascii="Consolas" w:hAnsi="Consolas"/>
-          <w:color w:val="000000"/>
-          <w:sz w:val="21"/>
-          <w:szCs w:val="21"/>
-          <w:lang w:val="en-US"/>
-        </w:rPr>
-      </w:pPr>
+      <w:bookmarkStart w:id="5" w:name="_GoBack"/>
+      <w:bookmarkEnd w:id="5"/>
       <w:r>
         <w:rPr>
           <w:rFonts w:ascii="Consolas" w:hAnsi="Consolas"/>
@@ -12341,12 +12232,12 @@
       <w:pPr>
         <w:pStyle w:val="1"/>
       </w:pPr>
-      <w:bookmarkStart w:id="5" w:name="_Toc187684992"/>
+      <w:bookmarkStart w:id="6" w:name="_Toc187684992"/>
       <w:r>
         <w:lastRenderedPageBreak/>
         <w:t>Вывод</w:t>
       </w:r>
-      <w:bookmarkEnd w:id="5"/>
+      <w:bookmarkEnd w:id="6"/>
     </w:p>
     <w:p>
       <w:pPr>
@@ -15996,7 +15887,7 @@
 </file>
 
 <file path=customXml/itemProps1.xml><?xml version="1.0" encoding="utf-8"?>
-<ds:datastoreItem xmlns:ds="http://schemas.openxmlformats.org/officeDocument/2006/customXml" ds:itemID="{47FCEF50-A574-491B-B7FB-6426D8E9987F}">
+<ds:datastoreItem xmlns:ds="http://schemas.openxmlformats.org/officeDocument/2006/customXml" ds:itemID="{9512DA4F-D091-4B3D-AEBF-2CC0B8F0EE01}">
   <ds:schemaRefs>
     <ds:schemaRef ds:uri="http://schemas.openxmlformats.org/officeDocument/2006/bibliography"/>
   </ds:schemaRefs>

</xml_diff>